<commit_message>
Modificamos notas y word
</commit_message>
<xml_diff>
--- a/Prueba en Word.docx
+++ b/Prueba en Word.docx
@@ -12,6 +12,20 @@
       </w:r>
       <w:proofErr w:type="spellEnd"/>
     </w:p>
+    <w:p>
+      <w:r>
+        <w:t xml:space="preserve">Ahora este es otra “versión” que le haré otro </w:t>
+      </w:r>
+      <w:proofErr w:type="spellStart"/>
+      <w:r>
+        <w:t>commit</w:t>
+      </w:r>
+      <w:proofErr w:type="spellEnd"/>
+      <w:r>
+        <w:t xml:space="preserve"> Dx</w:t>
+      </w:r>
+    </w:p>
+    <w:p/>
     <w:p/>
     <w:sectPr>
       <w:pgSz w:w="12240" w:h="15840"/>

</xml_diff>